<commit_message>
Draft for hand-in Plus research journal
</commit_message>
<xml_diff>
--- a/Proposal.docx
+++ b/Proposal.docx
@@ -6,6 +6,7 @@
       <w:pPr>
         <w:jc w:val="center"/>
       </w:pPr>
+      <w:bookmarkStart w:id="0" w:name="_Hlk511042299"/>
     </w:p>
     <w:p>
       <w:pPr>
@@ -241,6 +242,8 @@
       <w:r>
         <w:t>To find any issues with the CPU for this project I will be using the unreal in-editor profiler, this will tell me the current points where the CPU is slowing down.</w:t>
       </w:r>
+      <w:bookmarkStart w:id="1" w:name="_GoBack"/>
+      <w:bookmarkEnd w:id="1"/>
     </w:p>
     <w:p>
       <w:r>
@@ -390,10 +393,7 @@
       </w:r>
     </w:p>
     <w:p/>
-    <w:p>
-      <w:bookmarkStart w:id="0" w:name="_GoBack"/>
-    </w:p>
-    <w:bookmarkEnd w:id="0"/>
+    <w:p/>
     <w:p/>
     <w:p>
       <w:r>
@@ -476,6 +476,29 @@
       <w:r>
         <w:t>. The GPU profiler can be used to see each TYPE of object that is rendered and its GPU cost.</w:t>
       </w:r>
+    </w:p>
+    <w:p>
+      <w:r>
+        <w:lastRenderedPageBreak/>
+        <w:t xml:space="preserve">After looking more closely at the profilers I could see that the issue wasn’t </w:t>
+      </w:r>
+      <w:proofErr w:type="spellStart"/>
+      <w:r>
+        <w:t>infact</w:t>
+      </w:r>
+      <w:proofErr w:type="spellEnd"/>
+      <w:r>
+        <w:t xml:space="preserve"> the </w:t>
+      </w:r>
+      <w:proofErr w:type="gramStart"/>
+      <w:r>
+        <w:t>CPU</w:t>
+      </w:r>
+      <w:proofErr w:type="gramEnd"/>
+      <w:r>
+        <w:t xml:space="preserve"> but the GPU as can bee seen in the next figures.</w:t>
+      </w:r>
+      <w:bookmarkEnd w:id="0"/>
     </w:p>
     <w:sectPr>
       <w:pgSz w:w="11906" w:h="16838"/>

</xml_diff>